<commit_message>
fixed 2nd database error
</commit_message>
<xml_diff>
--- a/ProblemAlalysis.docx
+++ b/ProblemAlalysis.docx
@@ -115,6 +115,11 @@
       <w:r>
         <w:t>.</w:t>
       </w:r>
+      <w:r>
+        <w:t xml:space="preserve"> The test data used is based on company G3.</w:t>
+      </w:r>
+      <w:bookmarkStart w:id="0" w:name="_GoBack"/>
+      <w:bookmarkEnd w:id="0"/>
     </w:p>
     <w:p>
       <w:r>
@@ -129,8 +134,6 @@
       <w:r>
         <w:t xml:space="preserve">fill in the gaps and </w:t>
       </w:r>
-      <w:bookmarkStart w:id="0" w:name="_GoBack"/>
-      <w:bookmarkEnd w:id="0"/>
       <w:r>
         <w:t>add to its functionality as well</w:t>
       </w:r>

</xml_diff>